<commit_message>
Added Test Case 11
</commit_message>
<xml_diff>
--- a/Test Cases/TestCase0010.docx
+++ b/Test Cases/TestCase0010.docx
@@ -33,7 +33,7 @@
           <w:sz w:val="36"/>
           <w:szCs w:val="36"/>
         </w:rPr>
-        <w:t>000</w:t>
+        <w:t>00</w:t>
       </w:r>
       <w:r>
         <w:rPr>
@@ -42,7 +42,7 @@
           <w:sz w:val="36"/>
           <w:szCs w:val="36"/>
         </w:rPr>
-        <w:t>9</w:t>
+        <w:t>10</w:t>
       </w:r>
     </w:p>
     <w:p>
@@ -66,114 +66,96 @@
           <w:sz w:val="26"/>
           <w:szCs w:val="26"/>
         </w:rPr>
-        <w:t xml:space="preserve"> </w:t>
-      </w:r>
-      <w:proofErr w:type="spellStart"/>
+        <w:t xml:space="preserve"> VirtuCards</w:t>
+      </w:r>
       <w:r>
         <w:rPr>
           <w:sz w:val="26"/>
           <w:szCs w:val="26"/>
         </w:rPr>
-        <w:t>VirtuCards</w:t>
+        <w:t>Client</w:t>
       </w:r>
       <w:r>
         <w:rPr>
           <w:sz w:val="26"/>
           <w:szCs w:val="26"/>
         </w:rPr>
-        <w:t>Client</w:t>
-      </w:r>
-      <w:proofErr w:type="spellEnd"/>
-      <w:r>
+        <w:t xml:space="preserve"> &amp; VirtuCardsHost</w:t>
+      </w:r>
+    </w:p>
+    <w:p>
+      <w:pPr>
         <w:rPr>
           <w:sz w:val="26"/>
           <w:szCs w:val="26"/>
         </w:rPr>
-        <w:t xml:space="preserve"> &amp; </w:t>
-      </w:r>
-      <w:proofErr w:type="spellStart"/>
-      <w:r>
-        <w:rPr>
+      </w:pPr>
+      <w:r>
+        <w:rPr>
+          <w:b/>
+          <w:bCs/>
           <w:sz w:val="26"/>
           <w:szCs w:val="26"/>
         </w:rPr>
-        <w:t>VirtuCardsHost</w:t>
-      </w:r>
-      <w:proofErr w:type="spellEnd"/>
-    </w:p>
-    <w:p>
-      <w:pPr>
+        <w:t>Description:</w:t>
+      </w:r>
+      <w:r>
         <w:rPr>
           <w:sz w:val="26"/>
           <w:szCs w:val="26"/>
         </w:rPr>
-      </w:pPr>
-      <w:r>
-        <w:rPr>
-          <w:b/>
-          <w:bCs/>
+        <w:t xml:space="preserve"> Test</w:t>
+      </w:r>
+      <w:r>
+        <w:rPr>
           <w:sz w:val="26"/>
           <w:szCs w:val="26"/>
         </w:rPr>
-        <w:t>Description:</w:t>
+        <w:t>s</w:t>
       </w:r>
       <w:r>
         <w:rPr>
           <w:sz w:val="26"/>
           <w:szCs w:val="26"/>
         </w:rPr>
-        <w:t xml:space="preserve"> Test</w:t>
+        <w:t xml:space="preserve"> that the </w:t>
       </w:r>
       <w:r>
         <w:rPr>
           <w:sz w:val="26"/>
           <w:szCs w:val="26"/>
         </w:rPr>
-        <w:t>s</w:t>
-      </w:r>
-      <w:r>
+        <w:t>host can join as a client when creating the game</w:t>
+      </w:r>
+    </w:p>
+    <w:p>
+      <w:pPr>
         <w:rPr>
           <w:sz w:val="26"/>
           <w:szCs w:val="26"/>
         </w:rPr>
-        <w:t xml:space="preserve"> that the </w:t>
-      </w:r>
-      <w:r>
-        <w:rPr>
+      </w:pPr>
+      <w:r>
+        <w:rPr>
+          <w:b/>
+          <w:bCs/>
           <w:sz w:val="26"/>
           <w:szCs w:val="26"/>
         </w:rPr>
-        <w:t>host can join as a client when creating the game</w:t>
-      </w:r>
-    </w:p>
-    <w:p>
-      <w:pPr>
+        <w:t>Severity:</w:t>
+      </w:r>
+      <w:r>
         <w:rPr>
           <w:sz w:val="26"/>
           <w:szCs w:val="26"/>
         </w:rPr>
-      </w:pPr>
-      <w:r>
-        <w:rPr>
-          <w:b/>
-          <w:bCs/>
+        <w:t xml:space="preserve"> </w:t>
+      </w:r>
+      <w:r>
+        <w:rPr>
           <w:sz w:val="26"/>
           <w:szCs w:val="26"/>
         </w:rPr>
-        <w:t>Severity:</w:t>
-      </w:r>
-      <w:r>
-        <w:rPr>
-          <w:sz w:val="26"/>
-          <w:szCs w:val="26"/>
-        </w:rPr>
-        <w:t xml:space="preserve"> </w:t>
-      </w:r>
-      <w:r>
-        <w:rPr>
-          <w:sz w:val="26"/>
-          <w:szCs w:val="26"/>
-        </w:rPr>
         <w:t>3</w:t>
       </w:r>
     </w:p>
@@ -891,23 +873,7 @@
           <w:sz w:val="24"/>
           <w:szCs w:val="24"/>
         </w:rPr>
-        <w:t xml:space="preserve">The checkbox “Allow Host to Join” should be </w:t>
-      </w:r>
-      <w:r>
-        <w:rPr>
-          <w:rFonts w:ascii="Arial" w:hAnsi="Arial" w:cs="Arial"/>
-          <w:sz w:val="24"/>
-          <w:szCs w:val="24"/>
-        </w:rPr>
-        <w:t xml:space="preserve">unchecked </w:t>
-      </w:r>
-      <w:r>
-        <w:rPr>
-          <w:rFonts w:ascii="Arial" w:hAnsi="Arial" w:cs="Arial"/>
-          <w:sz w:val="24"/>
-          <w:szCs w:val="24"/>
-        </w:rPr>
-        <w:t>on the host</w:t>
+        <w:t>The checkbox “Allow Host to Join” should be unchecked on the host</w:t>
       </w:r>
     </w:p>
     <w:p>
@@ -1020,16 +986,7 @@
           <w:szCs w:val="24"/>
           <w:shd w:val="clear" w:color="auto" w:fill="FFFFFF"/>
         </w:rPr>
-        <w:t>in the list of players on the waiting screen in the Host.</w:t>
-      </w:r>
-      <w:r>
-        <w:rPr>
-          <w:rFonts w:ascii="Arial" w:hAnsi="Arial" w:cs="Arial"/>
-          <w:sz w:val="24"/>
-          <w:szCs w:val="24"/>
-          <w:shd w:val="clear" w:color="auto" w:fill="FFFFFF"/>
-        </w:rPr>
-        <w:t xml:space="preserve"> On the client, an error message should be shown stating that the setting has been disabled to join the game. </w:t>
+        <w:t xml:space="preserve">in the list of players on the waiting screen in the Host. On the client, an error message should be shown stating that the setting has been disabled to join the game. </w:t>
       </w:r>
     </w:p>
     <w:p>

</xml_diff>

<commit_message>
Fixed Test Case 10
</commit_message>
<xml_diff>
--- a/Test Cases/TestCase0010.docx
+++ b/Test Cases/TestCase0010.docx
@@ -2041,6 +2041,258 @@
           <w:szCs w:val="24"/>
         </w:rPr>
       </w:pPr>
+      <w:r>
+        <w:rPr>
+          <w:rFonts w:ascii="Arial" w:hAnsi="Arial" w:cs="Arial"/>
+          <w:b/>
+          <w:bCs/>
+          <w:sz w:val="24"/>
+          <w:szCs w:val="24"/>
+        </w:rPr>
+        <w:br w:type="page"/>
+      </w:r>
+    </w:p>
+    <w:p>
+      <w:pPr>
+        <w:rPr>
+          <w:rFonts w:ascii="Arial" w:hAnsi="Arial" w:cs="Arial"/>
+          <w:b/>
+          <w:bCs/>
+          <w:sz w:val="24"/>
+          <w:szCs w:val="24"/>
+        </w:rPr>
+      </w:pPr>
+      <w:r>
+        <w:rPr>
+          <w:rFonts w:ascii="Arial" w:hAnsi="Arial" w:cs="Arial"/>
+          <w:b/>
+          <w:bCs/>
+          <w:sz w:val="24"/>
+          <w:szCs w:val="24"/>
+        </w:rPr>
+        <w:lastRenderedPageBreak/>
+        <w:t>Results:</w:t>
+      </w:r>
+    </w:p>
+    <w:p>
+      <w:pPr>
+        <w:rPr>
+          <w:rFonts w:ascii="Arial" w:hAnsi="Arial" w:cs="Arial"/>
+          <w:b/>
+          <w:bCs/>
+          <w:sz w:val="24"/>
+          <w:szCs w:val="24"/>
+        </w:rPr>
+      </w:pPr>
+      <w:r>
+        <w:rPr>
+          <w:rFonts w:ascii="Arial" w:hAnsi="Arial" w:cs="Arial"/>
+          <w:b/>
+          <w:bCs/>
+          <w:sz w:val="24"/>
+          <w:szCs w:val="24"/>
+        </w:rPr>
+        <w:drawing>
+          <wp:inline distT="0" distB="0" distL="0" distR="0" wp14:anchorId="76433D9F" wp14:editId="13AFEC98">
+            <wp:extent cx="5943600" cy="3343275"/>
+            <wp:effectExtent l="0" t="0" r="0" b="9525"/>
+            <wp:docPr id="1" name="Picture 1"/>
+            <wp:cNvGraphicFramePr>
+              <a:graphicFrameLocks xmlns:a="http://schemas.openxmlformats.org/drawingml/2006/main" noChangeAspect="1"/>
+            </wp:cNvGraphicFramePr>
+            <a:graphic xmlns:a="http://schemas.openxmlformats.org/drawingml/2006/main">
+              <a:graphicData uri="http://schemas.openxmlformats.org/drawingml/2006/picture">
+                <pic:pic xmlns:pic="http://schemas.openxmlformats.org/drawingml/2006/picture">
+                  <pic:nvPicPr>
+                    <pic:cNvPr id="1" name=""/>
+                    <pic:cNvPicPr/>
+                  </pic:nvPicPr>
+                  <pic:blipFill>
+                    <a:blip r:embed="rId5"/>
+                    <a:stretch>
+                      <a:fillRect/>
+                    </a:stretch>
+                  </pic:blipFill>
+                  <pic:spPr>
+                    <a:xfrm>
+                      <a:off x="0" y="0"/>
+                      <a:ext cx="5943600" cy="3343275"/>
+                    </a:xfrm>
+                    <a:prstGeom prst="rect">
+                      <a:avLst/>
+                    </a:prstGeom>
+                  </pic:spPr>
+                </pic:pic>
+              </a:graphicData>
+            </a:graphic>
+          </wp:inline>
+        </w:drawing>
+      </w:r>
+    </w:p>
+    <w:p>
+      <w:pPr>
+        <w:rPr>
+          <w:rFonts w:ascii="Arial" w:hAnsi="Arial" w:cs="Arial"/>
+          <w:b/>
+          <w:bCs/>
+          <w:sz w:val="24"/>
+          <w:szCs w:val="24"/>
+        </w:rPr>
+      </w:pPr>
+      <w:r>
+        <w:rPr>
+          <w:rFonts w:ascii="Arial" w:hAnsi="Arial" w:cs="Arial"/>
+          <w:b/>
+          <w:bCs/>
+          <w:sz w:val="24"/>
+          <w:szCs w:val="24"/>
+        </w:rPr>
+        <w:drawing>
+          <wp:inline distT="0" distB="0" distL="0" distR="0" wp14:anchorId="7DDEF793" wp14:editId="0AE9152E">
+            <wp:extent cx="2407920" cy="3421781"/>
+            <wp:effectExtent l="0" t="0" r="0" b="7620"/>
+            <wp:docPr id="2" name="Picture 2"/>
+            <wp:cNvGraphicFramePr>
+              <a:graphicFrameLocks xmlns:a="http://schemas.openxmlformats.org/drawingml/2006/main" noChangeAspect="1"/>
+            </wp:cNvGraphicFramePr>
+            <a:graphic xmlns:a="http://schemas.openxmlformats.org/drawingml/2006/main">
+              <a:graphicData uri="http://schemas.openxmlformats.org/drawingml/2006/picture">
+                <pic:pic xmlns:pic="http://schemas.openxmlformats.org/drawingml/2006/picture">
+                  <pic:nvPicPr>
+                    <pic:cNvPr id="1" name=""/>
+                    <pic:cNvPicPr/>
+                  </pic:nvPicPr>
+                  <pic:blipFill>
+                    <a:blip r:embed="rId6"/>
+                    <a:stretch>
+                      <a:fillRect/>
+                    </a:stretch>
+                  </pic:blipFill>
+                  <pic:spPr>
+                    <a:xfrm>
+                      <a:off x="0" y="0"/>
+                      <a:ext cx="2413673" cy="3429956"/>
+                    </a:xfrm>
+                    <a:prstGeom prst="rect">
+                      <a:avLst/>
+                    </a:prstGeom>
+                  </pic:spPr>
+                </pic:pic>
+              </a:graphicData>
+            </a:graphic>
+          </wp:inline>
+        </w:drawing>
+      </w:r>
+    </w:p>
+    <w:p>
+      <w:pPr>
+        <w:rPr>
+          <w:rFonts w:ascii="Arial" w:hAnsi="Arial" w:cs="Arial"/>
+          <w:b/>
+          <w:bCs/>
+          <w:sz w:val="24"/>
+          <w:szCs w:val="24"/>
+        </w:rPr>
+      </w:pPr>
+      <w:r>
+        <w:rPr>
+          <w:rFonts w:ascii="Arial" w:hAnsi="Arial" w:cs="Arial"/>
+          <w:b/>
+          <w:bCs/>
+          <w:sz w:val="24"/>
+          <w:szCs w:val="24"/>
+        </w:rPr>
+        <w:lastRenderedPageBreak/>
+        <w:drawing>
+          <wp:inline distT="0" distB="0" distL="0" distR="0" wp14:anchorId="583C4961" wp14:editId="1BD7E190">
+            <wp:extent cx="4846740" cy="3170195"/>
+            <wp:effectExtent l="0" t="0" r="0" b="0"/>
+            <wp:docPr id="3" name="Picture 3"/>
+            <wp:cNvGraphicFramePr>
+              <a:graphicFrameLocks xmlns:a="http://schemas.openxmlformats.org/drawingml/2006/main" noChangeAspect="1"/>
+            </wp:cNvGraphicFramePr>
+            <a:graphic xmlns:a="http://schemas.openxmlformats.org/drawingml/2006/main">
+              <a:graphicData uri="http://schemas.openxmlformats.org/drawingml/2006/picture">
+                <pic:pic xmlns:pic="http://schemas.openxmlformats.org/drawingml/2006/picture">
+                  <pic:nvPicPr>
+                    <pic:cNvPr id="1" name=""/>
+                    <pic:cNvPicPr/>
+                  </pic:nvPicPr>
+                  <pic:blipFill>
+                    <a:blip r:embed="rId7"/>
+                    <a:stretch>
+                      <a:fillRect/>
+                    </a:stretch>
+                  </pic:blipFill>
+                  <pic:spPr>
+                    <a:xfrm>
+                      <a:off x="0" y="0"/>
+                      <a:ext cx="4846740" cy="3170195"/>
+                    </a:xfrm>
+                    <a:prstGeom prst="rect">
+                      <a:avLst/>
+                    </a:prstGeom>
+                  </pic:spPr>
+                </pic:pic>
+              </a:graphicData>
+            </a:graphic>
+          </wp:inline>
+        </w:drawing>
+      </w:r>
+      <w:r>
+        <w:rPr>
+          <w:rFonts w:ascii="Arial" w:hAnsi="Arial" w:cs="Arial"/>
+          <w:b/>
+          <w:bCs/>
+          <w:sz w:val="24"/>
+          <w:szCs w:val="24"/>
+        </w:rPr>
+        <w:br/>
+      </w:r>
+      <w:r>
+        <w:rPr>
+          <w:rFonts w:ascii="Arial" w:hAnsi="Arial" w:cs="Arial"/>
+          <w:b/>
+          <w:bCs/>
+          <w:sz w:val="24"/>
+          <w:szCs w:val="24"/>
+        </w:rPr>
+        <w:drawing>
+          <wp:inline distT="0" distB="0" distL="0" distR="0" wp14:anchorId="6282BD13" wp14:editId="4C9C70B9">
+            <wp:extent cx="5654530" cy="3215919"/>
+            <wp:effectExtent l="0" t="0" r="3810" b="3810"/>
+            <wp:docPr id="5" name="Picture 5"/>
+            <wp:cNvGraphicFramePr>
+              <a:graphicFrameLocks xmlns:a="http://schemas.openxmlformats.org/drawingml/2006/main" noChangeAspect="1"/>
+            </wp:cNvGraphicFramePr>
+            <a:graphic xmlns:a="http://schemas.openxmlformats.org/drawingml/2006/main">
+              <a:graphicData uri="http://schemas.openxmlformats.org/drawingml/2006/picture">
+                <pic:pic xmlns:pic="http://schemas.openxmlformats.org/drawingml/2006/picture">
+                  <pic:nvPicPr>
+                    <pic:cNvPr id="1" name=""/>
+                    <pic:cNvPicPr/>
+                  </pic:nvPicPr>
+                  <pic:blipFill>
+                    <a:blip r:embed="rId8"/>
+                    <a:stretch>
+                      <a:fillRect/>
+                    </a:stretch>
+                  </pic:blipFill>
+                  <pic:spPr>
+                    <a:xfrm>
+                      <a:off x="0" y="0"/>
+                      <a:ext cx="5654530" cy="3215919"/>
+                    </a:xfrm>
+                    <a:prstGeom prst="rect">
+                      <a:avLst/>
+                    </a:prstGeom>
+                  </pic:spPr>
+                </pic:pic>
+              </a:graphicData>
+            </a:graphic>
+          </wp:inline>
+        </w:drawing>
+      </w:r>
     </w:p>
     <w:sectPr>
       <w:pgSz w:w="12240" w:h="15840"/>

</xml_diff>